<commit_message>
Documentation update: Z UMa example.
</commit_message>
<xml_diff>
--- a/doc/LightCurveViewer.docx
+++ b/doc/LightCurveViewer.docx
@@ -34,18 +34,12 @@
           <w:lang w:eastAsia="en-US"/>
           <w14:ligatures w14:val="standardContextual"/>
         </w:rPr>
-        <w:id w:val="384224502"/>
+        <w:id w:val="777577404"/>
         <w:docPartObj>
           <w:docPartGallery w:val="Table of Contents"/>
           <w:docPartUnique/>
         </w:docPartObj>
       </w:sdtPr>
-      <w:sdtEndPr>
-        <w:rPr>
-          <w:b/>
-          <w:bCs/>
-        </w:rPr>
-      </w:sdtEndPr>
       <w:sdtContent>
         <w:p>
           <w:pPr>
@@ -65,13 +59,11 @@
           <w:pPr>
             <w:pStyle w:val="11"/>
             <w:tabs>
-              <w:tab w:val="right" w:leader="dot" w:pos="9629"/>
+              <w:tab w:val="right" w:leader="dot" w:pos="9615"/>
             </w:tabs>
             <w:rPr>
-              <w:rFonts w:eastAsiaTheme="minorEastAsia"/>
+              <w:rStyle w:val="af0"/>
               <w:noProof/>
-              <w:sz w:val="24"/>
-              <w:szCs w:val="24"/>
               <w:lang w:eastAsia="uk-UA"/>
             </w:rPr>
           </w:pPr>
@@ -79,66 +71,37 @@
             <w:fldChar w:fldCharType="begin"/>
           </w:r>
           <w:r>
-            <w:instrText xml:space="preserve"> TOC \o "1-3" \h \z \u </w:instrText>
+            <w:instrText>TOC \o "1-3" \z \u \h</w:instrText>
           </w:r>
           <w:r>
             <w:fldChar w:fldCharType="separate"/>
           </w:r>
-          <w:hyperlink w:anchor="_Toc215675872" w:history="1">
+          <w:hyperlink w:anchor="_Toc1602865214">
             <w:r>
               <w:rPr>
                 <w:rStyle w:val="af0"/>
+              </w:rPr>
+              <w:t>Preface</w:t>
+            </w:r>
+            <w:r>
+              <w:tab/>
+            </w:r>
+            <w:r>
+              <w:fldChar w:fldCharType="begin"/>
+            </w:r>
+            <w:r>
+              <w:instrText>PAGEREF _Toc1602865214 \h</w:instrText>
+            </w:r>
+            <w:r>
+              <w:fldChar w:fldCharType="separate"/>
+            </w:r>
+            <w:r>
+              <w:rPr>
                 <w:noProof/>
-                <w:lang w:val="en-US"/>
-              </w:rPr>
-              <w:t>Preface</w:t>
-            </w:r>
-            <w:r>
-              <w:rPr>
-                <w:noProof/>
-                <w:webHidden/>
-              </w:rPr>
-              <w:tab/>
-            </w:r>
-            <w:r>
-              <w:rPr>
-                <w:noProof/>
-                <w:webHidden/>
-              </w:rPr>
-              <w:fldChar w:fldCharType="begin"/>
-            </w:r>
-            <w:r>
-              <w:rPr>
-                <w:noProof/>
-                <w:webHidden/>
-              </w:rPr>
-              <w:instrText xml:space="preserve"> PAGEREF _Toc215675872 \h </w:instrText>
-            </w:r>
-            <w:r>
-              <w:rPr>
-                <w:noProof/>
-                <w:webHidden/>
-              </w:rPr>
-            </w:r>
-            <w:r>
-              <w:rPr>
-                <w:noProof/>
-                <w:webHidden/>
-              </w:rPr>
-              <w:fldChar w:fldCharType="separate"/>
-            </w:r>
-            <w:r>
-              <w:rPr>
-                <w:noProof/>
-                <w:webHidden/>
               </w:rPr>
               <w:t>2</w:t>
             </w:r>
             <w:r>
-              <w:rPr>
-                <w:noProof/>
-                <w:webHidden/>
-              </w:rPr>
               <w:fldChar w:fldCharType="end"/>
             </w:r>
           </w:hyperlink>
@@ -147,71 +110,40 @@
           <w:pPr>
             <w:pStyle w:val="11"/>
             <w:tabs>
-              <w:tab w:val="right" w:leader="dot" w:pos="9629"/>
+              <w:tab w:val="right" w:leader="dot" w:pos="9615"/>
             </w:tabs>
             <w:rPr>
-              <w:rFonts w:eastAsiaTheme="minorEastAsia"/>
+              <w:rStyle w:val="af0"/>
               <w:noProof/>
-              <w:sz w:val="24"/>
-              <w:szCs w:val="24"/>
               <w:lang w:eastAsia="uk-UA"/>
             </w:rPr>
           </w:pPr>
-          <w:hyperlink w:anchor="_Toc215675873" w:history="1">
+          <w:hyperlink w:anchor="_Toc528975124">
             <w:r>
               <w:rPr>
                 <w:rStyle w:val="af0"/>
+              </w:rPr>
+              <w:t>System Requirements</w:t>
+            </w:r>
+            <w:r>
+              <w:tab/>
+            </w:r>
+            <w:r>
+              <w:fldChar w:fldCharType="begin"/>
+            </w:r>
+            <w:r>
+              <w:instrText>PAGEREF _Toc528975124 \h</w:instrText>
+            </w:r>
+            <w:r>
+              <w:fldChar w:fldCharType="separate"/>
+            </w:r>
+            <w:r>
+              <w:rPr>
                 <w:noProof/>
-                <w:lang w:val="en-US"/>
-              </w:rPr>
-              <w:t>System Requirements</w:t>
-            </w:r>
-            <w:r>
-              <w:rPr>
-                <w:noProof/>
-                <w:webHidden/>
-              </w:rPr>
-              <w:tab/>
-            </w:r>
-            <w:r>
-              <w:rPr>
-                <w:noProof/>
-                <w:webHidden/>
-              </w:rPr>
-              <w:fldChar w:fldCharType="begin"/>
-            </w:r>
-            <w:r>
-              <w:rPr>
-                <w:noProof/>
-                <w:webHidden/>
-              </w:rPr>
-              <w:instrText xml:space="preserve"> PAGEREF _Toc215675873 \h </w:instrText>
-            </w:r>
-            <w:r>
-              <w:rPr>
-                <w:noProof/>
-                <w:webHidden/>
-              </w:rPr>
-            </w:r>
-            <w:r>
-              <w:rPr>
-                <w:noProof/>
-                <w:webHidden/>
-              </w:rPr>
-              <w:fldChar w:fldCharType="separate"/>
-            </w:r>
-            <w:r>
-              <w:rPr>
-                <w:noProof/>
-                <w:webHidden/>
               </w:rPr>
               <w:t>2</w:t>
             </w:r>
             <w:r>
-              <w:rPr>
-                <w:noProof/>
-                <w:webHidden/>
-              </w:rPr>
               <w:fldChar w:fldCharType="end"/>
             </w:r>
           </w:hyperlink>
@@ -220,71 +152,40 @@
           <w:pPr>
             <w:pStyle w:val="11"/>
             <w:tabs>
-              <w:tab w:val="right" w:leader="dot" w:pos="9629"/>
+              <w:tab w:val="right" w:leader="dot" w:pos="9615"/>
             </w:tabs>
             <w:rPr>
-              <w:rFonts w:eastAsiaTheme="minorEastAsia"/>
+              <w:rStyle w:val="af0"/>
               <w:noProof/>
-              <w:sz w:val="24"/>
-              <w:szCs w:val="24"/>
               <w:lang w:eastAsia="uk-UA"/>
             </w:rPr>
           </w:pPr>
-          <w:hyperlink w:anchor="_Toc215675874" w:history="1">
+          <w:hyperlink w:anchor="_Toc681810883">
             <w:r>
               <w:rPr>
                 <w:rStyle w:val="af0"/>
+              </w:rPr>
+              <w:t>Main program window</w:t>
+            </w:r>
+            <w:r>
+              <w:tab/>
+            </w:r>
+            <w:r>
+              <w:fldChar w:fldCharType="begin"/>
+            </w:r>
+            <w:r>
+              <w:instrText>PAGEREF _Toc681810883 \h</w:instrText>
+            </w:r>
+            <w:r>
+              <w:fldChar w:fldCharType="separate"/>
+            </w:r>
+            <w:r>
+              <w:rPr>
                 <w:noProof/>
-                <w:lang w:val="en-US"/>
-              </w:rPr>
-              <w:t>Main program window</w:t>
-            </w:r>
-            <w:r>
-              <w:rPr>
-                <w:noProof/>
-                <w:webHidden/>
-              </w:rPr>
-              <w:tab/>
-            </w:r>
-            <w:r>
-              <w:rPr>
-                <w:noProof/>
-                <w:webHidden/>
-              </w:rPr>
-              <w:fldChar w:fldCharType="begin"/>
-            </w:r>
-            <w:r>
-              <w:rPr>
-                <w:noProof/>
-                <w:webHidden/>
-              </w:rPr>
-              <w:instrText xml:space="preserve"> PAGEREF _Toc215675874 \h </w:instrText>
-            </w:r>
-            <w:r>
-              <w:rPr>
-                <w:noProof/>
-                <w:webHidden/>
-              </w:rPr>
-            </w:r>
-            <w:r>
-              <w:rPr>
-                <w:noProof/>
-                <w:webHidden/>
-              </w:rPr>
-              <w:fldChar w:fldCharType="separate"/>
-            </w:r>
-            <w:r>
-              <w:rPr>
-                <w:noProof/>
-                <w:webHidden/>
               </w:rPr>
               <w:t>3</w:t>
             </w:r>
             <w:r>
-              <w:rPr>
-                <w:noProof/>
-                <w:webHidden/>
-              </w:rPr>
               <w:fldChar w:fldCharType="end"/>
             </w:r>
           </w:hyperlink>
@@ -293,71 +194,40 @@
           <w:pPr>
             <w:pStyle w:val="21"/>
             <w:tabs>
-              <w:tab w:val="right" w:leader="dot" w:pos="9629"/>
+              <w:tab w:val="right" w:leader="dot" w:pos="9615"/>
             </w:tabs>
             <w:rPr>
-              <w:rFonts w:eastAsiaTheme="minorEastAsia"/>
+              <w:rStyle w:val="af0"/>
               <w:noProof/>
-              <w:sz w:val="24"/>
-              <w:szCs w:val="24"/>
               <w:lang w:eastAsia="uk-UA"/>
             </w:rPr>
           </w:pPr>
-          <w:hyperlink w:anchor="_Toc215675875" w:history="1">
+          <w:hyperlink w:anchor="_Toc264369281">
             <w:r>
               <w:rPr>
                 <w:rStyle w:val="af0"/>
+              </w:rPr>
+              <w:t>Manipulating chart</w:t>
+            </w:r>
+            <w:r>
+              <w:tab/>
+            </w:r>
+            <w:r>
+              <w:fldChar w:fldCharType="begin"/>
+            </w:r>
+            <w:r>
+              <w:instrText>PAGEREF _Toc264369281 \h</w:instrText>
+            </w:r>
+            <w:r>
+              <w:fldChar w:fldCharType="separate"/>
+            </w:r>
+            <w:r>
+              <w:rPr>
                 <w:noProof/>
-                <w:lang w:val="en-US"/>
-              </w:rPr>
-              <w:t>Manipulating chart</w:t>
-            </w:r>
-            <w:r>
-              <w:rPr>
-                <w:noProof/>
-                <w:webHidden/>
-              </w:rPr>
-              <w:tab/>
-            </w:r>
-            <w:r>
-              <w:rPr>
-                <w:noProof/>
-                <w:webHidden/>
-              </w:rPr>
-              <w:fldChar w:fldCharType="begin"/>
-            </w:r>
-            <w:r>
-              <w:rPr>
-                <w:noProof/>
-                <w:webHidden/>
-              </w:rPr>
-              <w:instrText xml:space="preserve"> PAGEREF _Toc215675875 \h </w:instrText>
-            </w:r>
-            <w:r>
-              <w:rPr>
-                <w:noProof/>
-                <w:webHidden/>
-              </w:rPr>
-            </w:r>
-            <w:r>
-              <w:rPr>
-                <w:noProof/>
-                <w:webHidden/>
-              </w:rPr>
-              <w:fldChar w:fldCharType="separate"/>
-            </w:r>
-            <w:r>
-              <w:rPr>
-                <w:noProof/>
-                <w:webHidden/>
               </w:rPr>
               <w:t>3</w:t>
             </w:r>
             <w:r>
-              <w:rPr>
-                <w:noProof/>
-                <w:webHidden/>
-              </w:rPr>
               <w:fldChar w:fldCharType="end"/>
             </w:r>
           </w:hyperlink>
@@ -366,71 +236,40 @@
           <w:pPr>
             <w:pStyle w:val="21"/>
             <w:tabs>
-              <w:tab w:val="right" w:leader="dot" w:pos="9629"/>
+              <w:tab w:val="right" w:leader="dot" w:pos="9615"/>
             </w:tabs>
             <w:rPr>
-              <w:rFonts w:eastAsiaTheme="minorEastAsia"/>
+              <w:rStyle w:val="af0"/>
               <w:noProof/>
-              <w:sz w:val="24"/>
-              <w:szCs w:val="24"/>
               <w:lang w:eastAsia="uk-UA"/>
             </w:rPr>
           </w:pPr>
-          <w:hyperlink w:anchor="_Toc215675876" w:history="1">
+          <w:hyperlink w:anchor="_Toc1552753008">
             <w:r>
               <w:rPr>
                 <w:rStyle w:val="af0"/>
+              </w:rPr>
+              <w:t>Main Menu</w:t>
+            </w:r>
+            <w:r>
+              <w:tab/>
+            </w:r>
+            <w:r>
+              <w:fldChar w:fldCharType="begin"/>
+            </w:r>
+            <w:r>
+              <w:instrText>PAGEREF _Toc1552753008 \h</w:instrText>
+            </w:r>
+            <w:r>
+              <w:fldChar w:fldCharType="separate"/>
+            </w:r>
+            <w:r>
+              <w:rPr>
                 <w:noProof/>
-                <w:lang w:val="en-US"/>
-              </w:rPr>
-              <w:t>Main Menu</w:t>
-            </w:r>
-            <w:r>
-              <w:rPr>
-                <w:noProof/>
-                <w:webHidden/>
-              </w:rPr>
-              <w:tab/>
-            </w:r>
-            <w:r>
-              <w:rPr>
-                <w:noProof/>
-                <w:webHidden/>
-              </w:rPr>
-              <w:fldChar w:fldCharType="begin"/>
-            </w:r>
-            <w:r>
-              <w:rPr>
-                <w:noProof/>
-                <w:webHidden/>
-              </w:rPr>
-              <w:instrText xml:space="preserve"> PAGEREF _Toc215675876 \h </w:instrText>
-            </w:r>
-            <w:r>
-              <w:rPr>
-                <w:noProof/>
-                <w:webHidden/>
-              </w:rPr>
-            </w:r>
-            <w:r>
-              <w:rPr>
-                <w:noProof/>
-                <w:webHidden/>
-              </w:rPr>
-              <w:fldChar w:fldCharType="separate"/>
-            </w:r>
-            <w:r>
-              <w:rPr>
-                <w:noProof/>
-                <w:webHidden/>
               </w:rPr>
               <w:t>5</w:t>
             </w:r>
             <w:r>
-              <w:rPr>
-                <w:noProof/>
-                <w:webHidden/>
-              </w:rPr>
               <w:fldChar w:fldCharType="end"/>
             </w:r>
           </w:hyperlink>
@@ -439,71 +278,40 @@
           <w:pPr>
             <w:pStyle w:val="11"/>
             <w:tabs>
-              <w:tab w:val="right" w:leader="dot" w:pos="9629"/>
+              <w:tab w:val="right" w:leader="dot" w:pos="9615"/>
             </w:tabs>
             <w:rPr>
-              <w:rFonts w:eastAsiaTheme="minorEastAsia"/>
+              <w:rStyle w:val="af0"/>
               <w:noProof/>
-              <w:sz w:val="24"/>
-              <w:szCs w:val="24"/>
               <w:lang w:eastAsia="uk-UA"/>
             </w:rPr>
           </w:pPr>
-          <w:hyperlink w:anchor="_Toc215675877" w:history="1">
+          <w:hyperlink w:anchor="_Toc1113663446">
             <w:r>
               <w:rPr>
                 <w:rStyle w:val="af0"/>
+              </w:rPr>
+              <w:t>Periodogram</w:t>
+            </w:r>
+            <w:r>
+              <w:tab/>
+            </w:r>
+            <w:r>
+              <w:fldChar w:fldCharType="begin"/>
+            </w:r>
+            <w:r>
+              <w:instrText>PAGEREF _Toc1113663446 \h</w:instrText>
+            </w:r>
+            <w:r>
+              <w:fldChar w:fldCharType="separate"/>
+            </w:r>
+            <w:r>
+              <w:rPr>
                 <w:noProof/>
-                <w:lang w:val="en-US"/>
-              </w:rPr>
-              <w:t>Periodogram</w:t>
-            </w:r>
-            <w:r>
-              <w:rPr>
-                <w:noProof/>
-                <w:webHidden/>
-              </w:rPr>
-              <w:tab/>
-            </w:r>
-            <w:r>
-              <w:rPr>
-                <w:noProof/>
-                <w:webHidden/>
-              </w:rPr>
-              <w:fldChar w:fldCharType="begin"/>
-            </w:r>
-            <w:r>
-              <w:rPr>
-                <w:noProof/>
-                <w:webHidden/>
-              </w:rPr>
-              <w:instrText xml:space="preserve"> PAGEREF _Toc215675877 \h </w:instrText>
-            </w:r>
-            <w:r>
-              <w:rPr>
-                <w:noProof/>
-                <w:webHidden/>
-              </w:rPr>
-            </w:r>
-            <w:r>
-              <w:rPr>
-                <w:noProof/>
-                <w:webHidden/>
-              </w:rPr>
-              <w:fldChar w:fldCharType="separate"/>
-            </w:r>
-            <w:r>
-              <w:rPr>
-                <w:noProof/>
-                <w:webHidden/>
               </w:rPr>
               <w:t>6</w:t>
             </w:r>
             <w:r>
-              <w:rPr>
-                <w:noProof/>
-                <w:webHidden/>
-              </w:rPr>
               <w:fldChar w:fldCharType="end"/>
             </w:r>
           </w:hyperlink>
@@ -512,71 +320,40 @@
           <w:pPr>
             <w:pStyle w:val="11"/>
             <w:tabs>
-              <w:tab w:val="right" w:leader="dot" w:pos="9629"/>
+              <w:tab w:val="right" w:leader="dot" w:pos="9615"/>
             </w:tabs>
             <w:rPr>
-              <w:rFonts w:eastAsiaTheme="minorEastAsia"/>
+              <w:rStyle w:val="af0"/>
               <w:noProof/>
-              <w:sz w:val="24"/>
-              <w:szCs w:val="24"/>
               <w:lang w:eastAsia="uk-UA"/>
             </w:rPr>
           </w:pPr>
-          <w:hyperlink w:anchor="_Toc215675878" w:history="1">
+          <w:hyperlink w:anchor="_Toc461748415">
             <w:r>
               <w:rPr>
                 <w:rStyle w:val="af0"/>
+              </w:rPr>
+              <w:t>Polynomial approximation</w:t>
+            </w:r>
+            <w:r>
+              <w:tab/>
+            </w:r>
+            <w:r>
+              <w:fldChar w:fldCharType="begin"/>
+            </w:r>
+            <w:r>
+              <w:instrText>PAGEREF _Toc461748415 \h</w:instrText>
+            </w:r>
+            <w:r>
+              <w:fldChar w:fldCharType="separate"/>
+            </w:r>
+            <w:r>
+              <w:rPr>
                 <w:noProof/>
-                <w:lang w:val="en-US"/>
-              </w:rPr>
-              <w:t>Polynomial approximation</w:t>
-            </w:r>
-            <w:r>
-              <w:rPr>
-                <w:noProof/>
-                <w:webHidden/>
-              </w:rPr>
-              <w:tab/>
-            </w:r>
-            <w:r>
-              <w:rPr>
-                <w:noProof/>
-                <w:webHidden/>
-              </w:rPr>
-              <w:fldChar w:fldCharType="begin"/>
-            </w:r>
-            <w:r>
-              <w:rPr>
-                <w:noProof/>
-                <w:webHidden/>
-              </w:rPr>
-              <w:instrText xml:space="preserve"> PAGEREF _Toc215675878 \h </w:instrText>
-            </w:r>
-            <w:r>
-              <w:rPr>
-                <w:noProof/>
-                <w:webHidden/>
-              </w:rPr>
-            </w:r>
-            <w:r>
-              <w:rPr>
-                <w:noProof/>
-                <w:webHidden/>
-              </w:rPr>
-              <w:fldChar w:fldCharType="separate"/>
-            </w:r>
-            <w:r>
-              <w:rPr>
-                <w:noProof/>
-                <w:webHidden/>
               </w:rPr>
               <w:t>9</w:t>
             </w:r>
             <w:r>
-              <w:rPr>
-                <w:noProof/>
-                <w:webHidden/>
-              </w:rPr>
               <w:fldChar w:fldCharType="end"/>
             </w:r>
           </w:hyperlink>
@@ -585,81 +362,84 @@
           <w:pPr>
             <w:pStyle w:val="11"/>
             <w:tabs>
-              <w:tab w:val="right" w:leader="dot" w:pos="9629"/>
+              <w:tab w:val="right" w:leader="dot" w:pos="9615"/>
             </w:tabs>
             <w:rPr>
-              <w:rFonts w:eastAsiaTheme="minorEastAsia"/>
+              <w:rStyle w:val="af0"/>
               <w:noProof/>
-              <w:sz w:val="24"/>
-              <w:szCs w:val="24"/>
               <w:lang w:eastAsia="uk-UA"/>
             </w:rPr>
           </w:pPr>
-          <w:hyperlink w:anchor="_Toc215675879" w:history="1">
+          <w:hyperlink w:anchor="_Toc1490571433">
             <w:r>
               <w:rPr>
                 <w:rStyle w:val="af0"/>
+              </w:rPr>
+              <w:t>Input file format</w:t>
+            </w:r>
+            <w:r>
+              <w:tab/>
+            </w:r>
+            <w:r>
+              <w:fldChar w:fldCharType="begin"/>
+            </w:r>
+            <w:r>
+              <w:instrText>PAGEREF _Toc1490571433 \h</w:instrText>
+            </w:r>
+            <w:r>
+              <w:fldChar w:fldCharType="separate"/>
+            </w:r>
+            <w:r>
+              <w:rPr>
                 <w:noProof/>
-                <w:lang w:val="en-US"/>
-              </w:rPr>
-              <w:t>Input file format</w:t>
-            </w:r>
-            <w:r>
-              <w:rPr>
-                <w:noProof/>
-                <w:webHidden/>
-              </w:rPr>
-              <w:tab/>
-            </w:r>
-            <w:r>
-              <w:rPr>
-                <w:noProof/>
-                <w:webHidden/>
-              </w:rPr>
-              <w:fldChar w:fldCharType="begin"/>
-            </w:r>
-            <w:r>
-              <w:rPr>
-                <w:noProof/>
-                <w:webHidden/>
-              </w:rPr>
-              <w:instrText xml:space="preserve"> PAGEREF _Toc215675879 \h </w:instrText>
-            </w:r>
-            <w:r>
-              <w:rPr>
-                <w:noProof/>
-                <w:webHidden/>
-              </w:rPr>
-            </w:r>
-            <w:r>
-              <w:rPr>
-                <w:noProof/>
-                <w:webHidden/>
-              </w:rPr>
-              <w:fldChar w:fldCharType="separate"/>
-            </w:r>
-            <w:r>
-              <w:rPr>
-                <w:noProof/>
-                <w:webHidden/>
               </w:rPr>
               <w:t>12</w:t>
             </w:r>
             <w:r>
-              <w:rPr>
-                <w:noProof/>
-                <w:webHidden/>
-              </w:rPr>
               <w:fldChar w:fldCharType="end"/>
             </w:r>
           </w:hyperlink>
         </w:p>
         <w:p>
+          <w:pPr>
+            <w:pStyle w:val="11"/>
+            <w:tabs>
+              <w:tab w:val="right" w:leader="dot" w:pos="9615"/>
+            </w:tabs>
+            <w:rPr>
+              <w:rStyle w:val="af0"/>
+            </w:rPr>
+          </w:pPr>
+          <w:hyperlink w:anchor="_Toc615258077">
+            <w:r>
+              <w:rPr>
+                <w:rStyle w:val="af0"/>
+              </w:rPr>
+              <w:t>Appendix. Z UMa example</w:t>
+            </w:r>
+            <w:r>
+              <w:tab/>
+            </w:r>
+            <w:r>
+              <w:fldChar w:fldCharType="begin"/>
+            </w:r>
+            <w:r>
+              <w:instrText>PAGEREF _Toc615258077 \h</w:instrText>
+            </w:r>
+            <w:r>
+              <w:fldChar w:fldCharType="separate"/>
+            </w:r>
+            <w:r>
+              <w:rPr>
+                <w:noProof/>
+              </w:rPr>
+              <w:t>13</w:t>
+            </w:r>
+            <w:r>
+              <w:fldChar w:fldCharType="end"/>
+            </w:r>
+          </w:hyperlink>
           <w:r>
-            <w:rPr>
-              <w:b/>
-              <w:bCs/>
-            </w:rPr>
             <w:fldChar w:fldCharType="end"/>
           </w:r>
         </w:p>
@@ -678,11 +458,36 @@
           <w:lang w:val="en-US"/>
         </w:rPr>
       </w:pPr>
-      <w:r>
-        <w:rPr>
-          <w:lang w:val="en-US"/>
-        </w:rPr>
-        <w:t>Wednesday, December 3, 2025</w:t>
+    </w:p>
+    <w:p>
+      <w:pPr>
+        <w:rPr>
+          <w:lang w:val="en-US"/>
+        </w:rPr>
+      </w:pPr>
+      <w:r>
+        <w:rPr>
+          <w:lang w:val="en-US"/>
+        </w:rPr>
+        <w:t xml:space="preserve">December </w:t>
+      </w:r>
+      <w:r>
+        <w:rPr>
+          <w:lang w:val="en-US"/>
+        </w:rPr>
+        <w:t>1</w:t>
+      </w:r>
+      <w:r>
+        <w:rPr>
+          <w:lang w:val="en-US"/>
+        </w:rPr>
+        <w:t>9</w:t>
+      </w:r>
+      <w:r>
+        <w:rPr>
+          <w:lang w:val="en-US"/>
+        </w:rPr>
+        <w:t>, 2025</w:t>
       </w:r>
     </w:p>
     <w:p>
@@ -705,7 +510,7 @@
           <w:lang w:val="en-US"/>
         </w:rPr>
       </w:pPr>
-      <w:bookmarkStart w:id="0" w:name="_Toc215675872"/>
+      <w:bookmarkStart w:id="0" w:name="_Toc1602865214"/>
       <w:r>
         <w:rPr>
           <w:lang w:val="en-US"/>
@@ -791,7 +596,7 @@
         </w:rPr>
         <w:t>Andronov, I. L., (Multi-) Frequency Variations of Stars. Some Methods and Results, Odessa Astronomical Publications, vol. 7, p. 49-54 (1994) [</w:t>
       </w:r>
-      <w:hyperlink r:id="rId8" w:history="1">
+      <w:hyperlink r:id="rId8">
         <w:r>
           <w:rPr>
             <w:rStyle w:val="af0"/>
@@ -817,23 +622,9 @@
         <w:rPr>
           <w:lang w:val="en-US"/>
         </w:rPr>
-        <w:t xml:space="preserve">Andronov, I. L., Advanced Time Series Analysis of Generally Irregularly Spaced Signals: Beyond the Oversimplified Methods, Knowledge Discovery in Big Data from Astronomy and Earth Observation, 1st Edition. Edited by Petr Skoda and </w:t>
-      </w:r>
-      <w:proofErr w:type="spellStart"/>
-      <w:r>
-        <w:rPr>
-          <w:lang w:val="en-US"/>
-        </w:rPr>
-        <w:t>Fathalrahman</w:t>
-      </w:r>
-      <w:proofErr w:type="spellEnd"/>
-      <w:r>
-        <w:rPr>
-          <w:lang w:val="en-US"/>
-        </w:rPr>
-        <w:t xml:space="preserve"> Adam. ISBN: 978-0-128-19154-5. Elsevier, 2020, p.191-224 [</w:t>
-      </w:r>
-      <w:hyperlink r:id="rId9" w:history="1">
+        <w:t>Andronov, I. L., Advanced Time Series Analysis of Generally Irregularly Spaced Signals: Beyond the Oversimplified Methods, Knowledge Discovery in Big Data from Astronomy and Earth Observation, 1st Edition. Edited by Petr Skoda and Fathalrahman Adam. ISBN: 978-0-128-19154-5. Elsevier, 2020, p.191-224 [</w:t>
+      </w:r>
+      <w:hyperlink r:id="rId9">
         <w:r>
           <w:rPr>
             <w:rStyle w:val="af0"/>
@@ -856,7 +647,7 @@
           <w:lang w:val="en-US"/>
         </w:rPr>
       </w:pPr>
-      <w:bookmarkStart w:id="1" w:name="_Toc215675873"/>
+      <w:bookmarkStart w:id="1" w:name="_Toc528975124"/>
       <w:r>
         <w:rPr>
           <w:lang w:val="en-US"/>
@@ -921,7 +712,7 @@
           <w:lang w:val="en-US"/>
         </w:rPr>
       </w:pPr>
-      <w:bookmarkStart w:id="2" w:name="_Toc215675874"/>
+      <w:bookmarkStart w:id="2" w:name="_Toc681810883"/>
       <w:r>
         <w:rPr>
           <w:lang w:val="en-US"/>
@@ -1011,10 +802,9 @@
       <w:r>
         <w:rPr>
           <w:noProof/>
-          <w:lang w:val="en-US"/>
         </w:rPr>
         <w:drawing>
-          <wp:inline distT="0" distB="0" distL="0" distR="0" wp14:anchorId="05808435" wp14:editId="50A79A70">
+          <wp:inline distT="0" distB="0" distL="0" distR="0" wp14:anchorId="05808435" wp14:editId="7F0E8B4A">
             <wp:extent cx="6120765" cy="2850515"/>
             <wp:effectExtent l="0" t="0" r="0" b="6985"/>
             <wp:docPr id="2070753990" name="Рисунок 1" descr="Зображення, що містить текст, знімок екрана, число, ряд&#10;&#10;Вміст, створений ШІ, може бути неправильним."/>
@@ -1058,7 +848,7 @@
         </w:rPr>
       </w:pPr>
       <w:bookmarkStart w:id="3" w:name="_Manipulating_chart"/>
-      <w:bookmarkStart w:id="4" w:name="_Toc215675875"/>
+      <w:bookmarkStart w:id="4" w:name="_Toc264369281"/>
       <w:bookmarkEnd w:id="3"/>
       <w:r>
         <w:rPr>
@@ -1123,19 +913,7 @@
         <w:rPr>
           <w:lang w:val="en-US"/>
         </w:rPr>
-        <w:t xml:space="preserve">: </w:t>
-      </w:r>
-      <w:r>
-        <w:rPr>
-          <w:lang w:val="en-US"/>
-        </w:rPr>
-        <w:t>shift the viewport</w:t>
-      </w:r>
-      <w:r>
-        <w:rPr>
-          <w:lang w:val="en-US"/>
-        </w:rPr>
-        <w:t xml:space="preserve"> (panning)</w:t>
+        <w:t>: shift the viewport (panning)</w:t>
       </w:r>
     </w:p>
     <w:p>
@@ -1295,10 +1073,9 @@
       <w:r>
         <w:rPr>
           <w:noProof/>
-          <w:lang w:val="en-US"/>
         </w:rPr>
         <w:drawing>
-          <wp:inline distT="0" distB="0" distL="0" distR="0" wp14:anchorId="122C411B" wp14:editId="78ED5911">
+          <wp:inline distT="0" distB="0" distL="0" distR="0" wp14:anchorId="122C411B" wp14:editId="2ABCEE87">
             <wp:extent cx="6120765" cy="2850515"/>
             <wp:effectExtent l="0" t="0" r="0" b="0"/>
             <wp:docPr id="1261497183" name="Рисунок 1" descr="Зображення, що містить текст, знімок екрана, ряд, програмне забезпечення&#10;&#10;Вміст, створений ШІ, може бути неправильним."/>
@@ -1434,13 +1211,7 @@
         <w:rPr>
           <w:lang w:val="en-US"/>
         </w:rPr>
-        <w:t xml:space="preserve">copy </w:t>
-      </w:r>
-      <w:r>
-        <w:rPr>
-          <w:lang w:val="en-US"/>
-        </w:rPr>
-        <w:t xml:space="preserve">the chart image to </w:t>
+        <w:t xml:space="preserve">copy the chart image to </w:t>
       </w:r>
       <w:r>
         <w:rPr>
@@ -1522,7 +1293,7 @@
           <w:lang w:val="en-US"/>
         </w:rPr>
       </w:pPr>
-      <w:bookmarkStart w:id="5" w:name="_Toc215675876"/>
+      <w:bookmarkStart w:id="5" w:name="_Toc1552753008"/>
       <w:r>
         <w:rPr>
           <w:lang w:val="en-US"/>
@@ -2748,9 +2519,6 @@
               <w:t>User Manual Online…</w:t>
             </w:r>
             <w:r>
-              <w:rPr>
-                <w:lang w:val="en-US"/>
-              </w:rPr>
               <w:tab/>
             </w:r>
           </w:p>
@@ -2889,7 +2657,7 @@
           <w:lang w:val="en-US"/>
         </w:rPr>
       </w:pPr>
-      <w:bookmarkStart w:id="6" w:name="_Toc215675877"/>
+      <w:bookmarkStart w:id="6" w:name="_Toc1113663446"/>
       <w:r>
         <w:rPr>
           <w:lang w:val="en-US"/>
@@ -2946,33 +2714,7 @@
         <w:rPr>
           <w:lang w:val="en-US"/>
         </w:rPr>
-        <w:t>“</w:t>
-      </w:r>
-      <w:r>
-        <w:rPr>
-          <w:lang w:val="en-US"/>
-        </w:rPr>
-        <w:t>TYC_3637-1152-1_Sector57_TESS-SPOC_part</w:t>
-      </w:r>
-      <w:r>
-        <w:rPr>
-          <w:lang w:val="en-US"/>
-        </w:rPr>
-        <w:t>.txt” from the “</w:t>
-      </w:r>
-      <w:proofErr w:type="spellStart"/>
-      <w:r>
-        <w:rPr>
-          <w:lang w:val="en-US"/>
-        </w:rPr>
-        <w:t>lcv_testdata</w:t>
-      </w:r>
-      <w:proofErr w:type="spellEnd"/>
-      <w:r>
-        <w:rPr>
-          <w:lang w:val="en-US"/>
-        </w:rPr>
-        <w:t xml:space="preserve">” folder is used. </w:t>
+        <w:t xml:space="preserve">“TYC_3637-1152-1_Sector57_TESS-SPOC_part.txt” from the “lcv_testdata” folder is used. </w:t>
       </w:r>
     </w:p>
     <w:p>
@@ -3003,13 +2745,7 @@
         <w:rPr>
           <w:lang w:val="en-US"/>
         </w:rPr>
-        <w:t>After clicking either, the following dialog appears</w:t>
-      </w:r>
-      <w:r>
-        <w:rPr>
-          <w:lang w:val="en-US"/>
-        </w:rPr>
-        <w:t>:</w:t>
+        <w:t>After clicking either, the following dialog appears:</w:t>
       </w:r>
     </w:p>
     <w:p>
@@ -3022,10 +2758,9 @@
       <w:r>
         <w:rPr>
           <w:noProof/>
-          <w:lang w:val="en-US"/>
         </w:rPr>
         <w:drawing>
-          <wp:inline distT="0" distB="0" distL="0" distR="0" wp14:anchorId="0DD838D1" wp14:editId="39B788B3">
+          <wp:inline distT="0" distB="0" distL="0" distR="0" wp14:anchorId="0DD838D1" wp14:editId="3D04B13B">
             <wp:extent cx="6120765" cy="4608830"/>
             <wp:effectExtent l="0" t="0" r="0" b="1270"/>
             <wp:docPr id="2090930987" name="Рисунок 1" descr="Зображення, що містить текст, знімок екрана, програмне забезпечення, Комп’ютерна піктограма&#10;&#10;Вміст на основі ШІ може бути неправильним."/>
@@ -3098,13 +2833,7 @@
         <w:rPr>
           <w:lang w:val="en-US"/>
         </w:rPr>
-        <w:t xml:space="preserve">zero frequencies that may arise if the input data contain a trend. If a trigonometric polynomial degree greater than 1 is specified, the analysis fits the corresponding trigonometric polynomial </w:t>
-      </w:r>
-      <w:r>
-        <w:rPr>
-          <w:lang w:val="en-US"/>
-        </w:rPr>
-        <w:t>(</w:t>
+        <w:t>zero frequencies that may arise if the input data contain a trend. If a trigonometric polynomial degree greater than 1 is specified, the analysis fits the corresponding trigonometric polynomial (</w:t>
       </w:r>
       <w:r>
         <w:rPr>
@@ -3122,13 +2851,7 @@
         <w:rPr>
           <w:lang w:val="en-US"/>
         </w:rPr>
-        <w:t xml:space="preserve">sinusoid with its harmonics) </w:t>
-      </w:r>
-      <w:r>
-        <w:rPr>
-          <w:lang w:val="en-US"/>
-        </w:rPr>
-        <w:t xml:space="preserve">rather than a simple sinusoidal function at each test frequency (see the </w:t>
+        <w:t xml:space="preserve">sinusoid with its harmonics) rather than a simple sinusoidal function at each test frequency (see the </w:t>
       </w:r>
       <w:r>
         <w:rPr>
@@ -3162,7 +2885,7 @@
         </w:rPr>
         <w:t xml:space="preserve"> </w:t>
       </w:r>
-      <w:hyperlink r:id="rId13" w:history="1">
+      <w:hyperlink r:id="rId13">
         <w:r>
           <w:rPr>
             <w:rStyle w:val="af0"/>
@@ -3218,17 +2941,12 @@
         <w:rPr>
           <w:lang w:val="en-US"/>
         </w:rPr>
-        <w:t>T</w:t>
-      </w:r>
-      <w:r>
-        <w:rPr>
-          <w:lang w:val="en-US"/>
-        </w:rPr>
-        <w:t>he analysis fits a sinusoidal function (or, if the trigonometric polynomial degree is greater than 1, a sinusoid with harmonics) for each test frequency. For each frequency, the following statistic is then calculated:</w:t>
-      </w:r>
-    </w:p>
-    <w:p>
-      <w:pPr>
+        <w:t>The analysis fits a sinusoidal function (or, if the trigonometric polynomial degree is greater than 1, a sinusoid with harmonics) for each test frequency. For each frequency, the following statistic is then calculated:</w:t>
+      </w:r>
+    </w:p>
+    <w:p>
+      <w:pPr>
+        <w:jc w:val="center"/>
         <w:rPr>
           <w:rFonts w:eastAsiaTheme="minorEastAsia"/>
           <w:lang w:val="en-US"/>
@@ -3436,23 +3154,7 @@
           <w:rFonts w:eastAsiaTheme="minorEastAsia"/>
           <w:lang w:val="en-US"/>
         </w:rPr>
-        <w:t xml:space="preserve"> is the </w:t>
-      </w:r>
-      <w:proofErr w:type="spellStart"/>
-      <w:r>
-        <w:rPr>
-          <w:rFonts w:eastAsiaTheme="minorEastAsia"/>
-          <w:lang w:val="en-US"/>
-        </w:rPr>
-        <w:t>r.m.s.</w:t>
-      </w:r>
-      <w:proofErr w:type="spellEnd"/>
-      <w:r>
-        <w:rPr>
-          <w:rFonts w:eastAsiaTheme="minorEastAsia"/>
-          <w:lang w:val="en-US"/>
-        </w:rPr>
-        <w:t xml:space="preserve"> deviation of the observed magnitudes from the mean value</w:t>
+        <w:t xml:space="preserve"> is the r.m.s. deviation of the observed magnitudes from the mean value</w:t>
       </w:r>
       <w:r>
         <w:rPr>
@@ -3515,23 +3217,7 @@
           <w:rFonts w:eastAsiaTheme="minorEastAsia"/>
           <w:lang w:val="en-US"/>
         </w:rPr>
-        <w:t xml:space="preserve"> is the </w:t>
-      </w:r>
-      <w:proofErr w:type="spellStart"/>
-      <w:r>
-        <w:rPr>
-          <w:rFonts w:eastAsiaTheme="minorEastAsia"/>
-          <w:lang w:val="en-US"/>
-        </w:rPr>
-        <w:t>r.m.s.</w:t>
-      </w:r>
-      <w:proofErr w:type="spellEnd"/>
-      <w:r>
-        <w:rPr>
-          <w:rFonts w:eastAsiaTheme="minorEastAsia"/>
-          <w:lang w:val="en-US"/>
-        </w:rPr>
-        <w:t xml:space="preserve"> deviation of the observed magnitudes from calculated ones</w:t>
+        <w:t xml:space="preserve"> is the r.m.s. deviation of the observed magnitudes from calculated ones</w:t>
       </w:r>
       <w:r>
         <w:rPr>
@@ -3718,10 +3404,9 @@
       <w:r>
         <w:rPr>
           <w:noProof/>
-          <w:lang w:val="en-US"/>
         </w:rPr>
         <w:drawing>
-          <wp:inline distT="0" distB="0" distL="0" distR="0" wp14:anchorId="2D288F0F" wp14:editId="3186BBEA">
+          <wp:inline distT="0" distB="0" distL="0" distR="0" wp14:anchorId="2D288F0F" wp14:editId="40333A8A">
             <wp:extent cx="6120765" cy="5712460"/>
             <wp:effectExtent l="0" t="0" r="0" b="2540"/>
             <wp:docPr id="1924352813" name="Рисунок 1" descr="Зображення, що містить текст, знімок екрана, число, монітор&#10;&#10;Вміст на основі ШІ може бути неправильним."/>
@@ -3848,13 +3533,11 @@
       </w:pPr>
       <w:r>
         <w:rPr>
-          <w:rFonts w:eastAsiaTheme="minorEastAsia"/>
           <w:noProof/>
-          <w:lang w:val="en-US"/>
         </w:rPr>
         <w:lastRenderedPageBreak/>
         <w:drawing>
-          <wp:inline distT="0" distB="0" distL="0" distR="0" wp14:anchorId="6389641F" wp14:editId="760FA3AF">
+          <wp:inline distT="0" distB="0" distL="0" distR="0" wp14:anchorId="6389641F" wp14:editId="33EBD269">
             <wp:extent cx="6120765" cy="5712460"/>
             <wp:effectExtent l="0" t="0" r="0" b="2540"/>
             <wp:docPr id="680091853" name="Рисунок 1" descr="Зображення, що містить текст, знімок екрана, число, програмне забезпечення&#10;&#10;Вміст на основі ШІ може бути неправильним."/>
@@ -3979,7 +3662,7 @@
         </w:rPr>
         <w:t xml:space="preserve"> those described in the </w:t>
       </w:r>
-      <w:hyperlink w:anchor="_Manipulating_chart" w:history="1">
+      <w:hyperlink w:anchor="_Manipulating_chart">
         <w:r>
           <w:rPr>
             <w:rStyle w:val="af0"/>
@@ -4038,48 +3721,34 @@
           <w:rFonts w:eastAsiaTheme="minorEastAsia"/>
           <w:lang w:val="en-US"/>
         </w:rPr>
-        <w:t xml:space="preserve">The user can select one or more frequencies </w:t>
+        <w:t xml:space="preserve">The user can select one or more frequencies (in the “Model” column) and click </w:t>
       </w:r>
       <w:r>
         <w:rPr>
           <w:rFonts w:eastAsiaTheme="minorEastAsia"/>
           <w:lang w:val="en-US"/>
         </w:rPr>
-        <w:t xml:space="preserve">(in the “Model” column) </w:t>
+        <w:t xml:space="preserve">the </w:t>
       </w:r>
       <w:r>
         <w:rPr>
           <w:rFonts w:eastAsiaTheme="minorEastAsia"/>
           <w:lang w:val="en-US"/>
         </w:rPr>
-        <w:t xml:space="preserve">and click </w:t>
+        <w:t>[Model]</w:t>
       </w:r>
       <w:r>
         <w:rPr>
           <w:rFonts w:eastAsiaTheme="minorEastAsia"/>
           <w:lang w:val="en-US"/>
         </w:rPr>
-        <w:t xml:space="preserve">the </w:t>
+        <w:t xml:space="preserve"> button</w:t>
       </w:r>
       <w:r>
         <w:rPr>
           <w:rFonts w:eastAsiaTheme="minorEastAsia"/>
           <w:lang w:val="en-US"/>
         </w:rPr>
-        <w:t>[Model]</w:t>
-      </w:r>
-      <w:r>
-        <w:rPr>
-          <w:rFonts w:eastAsiaTheme="minorEastAsia"/>
-          <w:lang w:val="en-US"/>
-        </w:rPr>
-        <w:t xml:space="preserve"> button</w:t>
-      </w:r>
-      <w:r>
-        <w:rPr>
-          <w:rFonts w:eastAsiaTheme="minorEastAsia"/>
-          <w:lang w:val="en-US"/>
-        </w:rPr>
         <w:t>. The Polynomial Fit dialog then opens, prepopulated with the selected periods.</w:t>
       </w:r>
     </w:p>
@@ -4103,7 +3772,7 @@
           <w:lang w:val="en-US"/>
         </w:rPr>
       </w:pPr>
-      <w:bookmarkStart w:id="7" w:name="_Toc215675878"/>
+      <w:bookmarkStart w:id="7" w:name="_Toc461748415"/>
       <w:r>
         <w:rPr>
           <w:lang w:val="en-US"/>
@@ -4160,10 +3829,10 @@
       </w:pPr>
       <w:r>
         <w:rPr>
-          <w:lang w:val="en-US"/>
+          <w:noProof/>
         </w:rPr>
         <w:drawing>
-          <wp:inline distT="0" distB="0" distL="0" distR="0" wp14:anchorId="6F202364" wp14:editId="2BB75DDE">
+          <wp:inline distT="0" distB="0" distL="0" distR="0" wp14:anchorId="6F202364" wp14:editId="211B3547">
             <wp:extent cx="5439787" cy="3600000"/>
             <wp:effectExtent l="0" t="0" r="8890" b="635"/>
             <wp:docPr id="1368128094" name="Рисунок 1" descr="Зображення, що містить текст, знімок екрана, число, схема&#10;&#10;Вміст на основі ШІ може бути неправильним."/>
@@ -4233,10 +3902,10 @@
       </w:pPr>
       <w:r>
         <w:rPr>
-          <w:lang w:val="en-US"/>
+          <w:noProof/>
         </w:rPr>
         <w:drawing>
-          <wp:inline distT="0" distB="0" distL="0" distR="0" wp14:anchorId="2357CBC0" wp14:editId="547105BC">
+          <wp:inline distT="0" distB="0" distL="0" distR="0" wp14:anchorId="2357CBC0" wp14:editId="6D965743">
             <wp:extent cx="5453465" cy="3600000"/>
             <wp:effectExtent l="0" t="0" r="0" b="635"/>
             <wp:docPr id="790399411" name="Рисунок 1" descr="Зображення, що містить текст, Графік, знімок екрана, ряд&#10;&#10;Вміст на основі ШІ може бути неправильним."/>
@@ -4312,10 +3981,10 @@
       </w:pPr>
       <w:r>
         <w:rPr>
-          <w:lang w:val="en-US"/>
+          <w:noProof/>
         </w:rPr>
         <w:drawing>
-          <wp:inline distT="0" distB="0" distL="0" distR="0" wp14:anchorId="2E29780C" wp14:editId="6D75AD4B">
+          <wp:inline distT="0" distB="0" distL="0" distR="0" wp14:anchorId="2E29780C" wp14:editId="5BE74276">
             <wp:extent cx="6120765" cy="3990975"/>
             <wp:effectExtent l="0" t="0" r="0" b="9525"/>
             <wp:docPr id="222022180" name="Рисунок 1" descr="Зображення, що містить текст, електроніка, знімок екрана, монітор&#10;&#10;Вміст на основі ШІ може бути неправильним."/>
@@ -4407,33 +4076,7 @@
         <w:rPr>
           <w:lang w:val="en-US"/>
         </w:rPr>
-        <w:t>In the example below, the file “</w:t>
-      </w:r>
-      <w:r>
-        <w:rPr>
-          <w:lang w:val="en-US"/>
-        </w:rPr>
-        <w:t>TYC_3637-1152-1_Sector57_TESS-SPOC_part</w:t>
-      </w:r>
-      <w:r>
-        <w:rPr>
-          <w:lang w:val="en-US"/>
-        </w:rPr>
-        <w:t>.txt” from the “</w:t>
-      </w:r>
-      <w:proofErr w:type="spellStart"/>
-      <w:r>
-        <w:rPr>
-          <w:lang w:val="en-US"/>
-        </w:rPr>
-        <w:t>lcv_testdata</w:t>
-      </w:r>
-      <w:proofErr w:type="spellEnd"/>
-      <w:r>
-        <w:rPr>
-          <w:lang w:val="en-US"/>
-        </w:rPr>
-        <w:t>” folder is used.</w:t>
+        <w:t>In the example below, the file “TYC_3637-1152-1_Sector57_TESS-SPOC_part.txt” from the “lcv_testdata” folder is used.</w:t>
       </w:r>
     </w:p>
     <w:p>
@@ -4446,10 +4089,9 @@
       <w:r>
         <w:rPr>
           <w:noProof/>
-          <w:lang w:val="en-US"/>
         </w:rPr>
         <w:drawing>
-          <wp:inline distT="0" distB="0" distL="0" distR="0" wp14:anchorId="1141E88A" wp14:editId="5456B190">
+          <wp:inline distT="0" distB="0" distL="0" distR="0" wp14:anchorId="1141E88A" wp14:editId="6F1B97E9">
             <wp:extent cx="4807481" cy="3600000"/>
             <wp:effectExtent l="0" t="0" r="0" b="635"/>
             <wp:docPr id="542011407" name="Рисунок 1" descr="Зображення, що містить текст, знімок екрана, програмне забезпечення, Барвистість&#10;&#10;Вміст на основі ШІ може бути неправильним."/>
@@ -4507,10 +4149,10 @@
       </w:pPr>
       <w:r>
         <w:rPr>
-          <w:lang w:val="en-US"/>
+          <w:noProof/>
         </w:rPr>
         <w:drawing>
-          <wp:inline distT="0" distB="0" distL="0" distR="0" wp14:anchorId="4878502B" wp14:editId="1E27BC52">
+          <wp:inline distT="0" distB="0" distL="0" distR="0" wp14:anchorId="4878502B" wp14:editId="3CA10794">
             <wp:extent cx="5453465" cy="3600000"/>
             <wp:effectExtent l="0" t="0" r="0" b="635"/>
             <wp:docPr id="1032957234" name="Рисунок 1" descr="Зображення, що містить текст, знімок екрана, Барвистість&#10;&#10;Вміст на основі ШІ може бути неправильним."/>
@@ -4578,7 +4220,7 @@
           <w:lang w:val="en-US"/>
         </w:rPr>
       </w:pPr>
-      <w:bookmarkStart w:id="8" w:name="_Toc215675879"/>
+      <w:bookmarkStart w:id="8" w:name="_Toc1490571433"/>
       <w:r>
         <w:rPr>
           <w:lang w:val="en-US"/>
@@ -4606,18 +4248,8 @@
           <w:bCs/>
           <w:lang w:val="en-US"/>
         </w:rPr>
-        <w:t>Documents\</w:t>
-      </w:r>
-      <w:proofErr w:type="spellStart"/>
-      <w:r>
-        <w:rPr>
-          <w:b/>
-          <w:bCs/>
-          <w:lang w:val="en-US"/>
-        </w:rPr>
-        <w:t>lcv_testdata</w:t>
-      </w:r>
-      <w:proofErr w:type="spellEnd"/>
+        <w:t>Documents\lcv_testdata</w:t>
+      </w:r>
       <w:r>
         <w:rPr>
           <w:lang w:val="en-US"/>
@@ -4676,17 +4308,945 @@
         <w:rPr>
           <w:lang w:val="en-US"/>
         </w:rPr>
-        <w:t>The first column must contain X-values (i.e., dates) and the second – Y values (i.e., magnitudes or fluxes).</w:t>
-      </w:r>
-      <w:r>
-        <w:rPr>
-          <w:lang w:val="en-US"/>
-        </w:rPr>
-        <w:t xml:space="preserve"> The third column must contain Y-errors (uncertainties) if it is present. All other columns are ignored.</w:t>
+        <w:t>The first column must contain X-values (i.e., dates) and the second – Y values (i.e., magnitudes or fluxes). The third column must contain Y-errors (uncertainties) if it is present. All other columns are ignored.</w:t>
+      </w:r>
+    </w:p>
+    <w:p>
+      <w:pPr>
+        <w:pStyle w:val="1"/>
+        <w:rPr>
+          <w:lang w:val="en-US"/>
+        </w:rPr>
+      </w:pPr>
+    </w:p>
+    <w:p>
+      <w:pPr>
+        <w:rPr>
+          <w:lang w:val="en-US"/>
+        </w:rPr>
+      </w:pPr>
+      <w:r>
+        <w:rPr>
+          <w:lang w:val="en-US"/>
+        </w:rPr>
+        <w:br w:type="page"/>
+      </w:r>
+    </w:p>
+    <w:p>
+      <w:pPr>
+        <w:pStyle w:val="1"/>
+        <w:rPr>
+          <w:lang w:val="en-US"/>
+        </w:rPr>
+      </w:pPr>
+      <w:bookmarkStart w:id="9" w:name="_Toc615258077"/>
+      <w:r>
+        <w:rPr>
+          <w:lang w:val="en-US"/>
+        </w:rPr>
+        <w:lastRenderedPageBreak/>
+        <w:t>Appendix. Z U</w:t>
+      </w:r>
+      <w:r>
+        <w:rPr>
+          <w:lang w:val="en-US"/>
+        </w:rPr>
+        <w:t>M</w:t>
+      </w:r>
+      <w:r>
+        <w:rPr>
+          <w:lang w:val="en-US"/>
+        </w:rPr>
+        <w:t>a example</w:t>
+      </w:r>
+      <w:bookmarkEnd w:id="9"/>
+    </w:p>
+    <w:p>
+      <w:pPr>
+        <w:rPr>
+          <w:lang w:val="en-US"/>
+        </w:rPr>
+      </w:pPr>
+    </w:p>
+    <w:p>
+      <w:pPr>
+        <w:rPr>
+          <w:lang w:val="en-US"/>
+        </w:rPr>
+      </w:pPr>
+      <w:r>
+        <w:rPr>
+          <w:lang w:val="en-US"/>
+        </w:rPr>
+        <w:t>In the article</w:t>
+      </w:r>
+      <w:r>
+        <w:rPr>
+          <w:rStyle w:val="afa"/>
+          <w:lang w:val="en-US"/>
+        </w:rPr>
+        <w:footnoteReference w:id="1"/>
+      </w:r>
+      <w:r>
+        <w:rPr>
+          <w:lang w:val="en-US"/>
+        </w:rPr>
+        <w:t xml:space="preserve">, </w:t>
+      </w:r>
+      <w:r>
+        <w:rPr>
+          <w:lang w:val="en-US"/>
+        </w:rPr>
+        <w:t xml:space="preserve">the </w:t>
+      </w:r>
+      <w:r>
+        <w:rPr>
+          <w:lang w:val="en-US"/>
+        </w:rPr>
+        <w:t xml:space="preserve">pulsations of the </w:t>
+      </w:r>
+      <w:r>
+        <w:rPr>
+          <w:lang w:val="en-US"/>
+        </w:rPr>
+        <w:t xml:space="preserve">Z UMa </w:t>
+      </w:r>
+      <w:r>
+        <w:rPr>
+          <w:lang w:val="en-US"/>
+        </w:rPr>
+        <w:t>variable w</w:t>
+      </w:r>
+      <w:r>
+        <w:rPr>
+          <w:lang w:val="en-US"/>
+        </w:rPr>
+        <w:t>ere</w:t>
+      </w:r>
+      <w:r>
+        <w:rPr>
+          <w:lang w:val="en-US"/>
+        </w:rPr>
+        <w:t xml:space="preserve"> </w:t>
+      </w:r>
+      <w:r>
+        <w:rPr>
+          <w:lang w:val="en-US"/>
+        </w:rPr>
+        <w:t>analyzed</w:t>
+      </w:r>
+      <w:r>
+        <w:rPr>
+          <w:lang w:val="en-US"/>
+        </w:rPr>
+        <w:t>.</w:t>
+      </w:r>
+      <w:r>
+        <w:rPr>
+          <w:lang w:val="en-US"/>
+        </w:rPr>
+        <w:t xml:space="preserve"> </w:t>
+      </w:r>
+      <w:r>
+        <w:rPr>
+          <w:lang w:val="en-US"/>
+        </w:rPr>
+        <w:t>Here we repeat the frequency analysis of the variable and determine its main pulsation periods along with their uncertainties.</w:t>
+      </w:r>
+      <w:r>
+        <w:rPr>
+          <w:lang w:val="en-US"/>
+        </w:rPr>
+        <w:t xml:space="preserve"> </w:t>
+      </w:r>
+      <w:r>
+        <w:rPr>
+          <w:lang w:val="en-US"/>
+        </w:rPr>
+        <w:t xml:space="preserve">We will use LCV for the periodogram analysis and the additional software V*-fit </w:t>
+      </w:r>
+      <w:r>
+        <w:rPr>
+          <w:lang w:val="en-US"/>
+        </w:rPr>
+        <w:t xml:space="preserve">(see </w:t>
+      </w:r>
+      <w:hyperlink r:id="rId23">
+        <w:r>
+          <w:rPr>
+            <w:rStyle w:val="af0"/>
+            <w:lang w:val="en-US"/>
+          </w:rPr>
+          <w:t>https://github.com/mpyat2/VS-fit</w:t>
+        </w:r>
+      </w:hyperlink>
+      <w:r>
+        <w:rPr>
+          <w:lang w:val="en-US"/>
+        </w:rPr>
+        <w:t xml:space="preserve">) </w:t>
+      </w:r>
+      <w:r>
+        <w:rPr>
+          <w:lang w:val="en-US"/>
+        </w:rPr>
+        <w:t>to refine the period values and estimate their uncertainties.</w:t>
+      </w:r>
+      <w:r>
+        <w:rPr>
+          <w:lang w:val="en-US"/>
+        </w:rPr>
+        <w:t xml:space="preserve"> See the </w:t>
+      </w:r>
+      <w:hyperlink r:id="rId24">
+        <w:r>
+          <w:rPr>
+            <w:rStyle w:val="af0"/>
+            <w:lang w:val="en-US"/>
+          </w:rPr>
+          <w:t>Getting Started</w:t>
+        </w:r>
+      </w:hyperlink>
+      <w:r>
+        <w:rPr>
+          <w:lang w:val="en-US"/>
+        </w:rPr>
+        <w:t xml:space="preserve"> do</w:t>
+      </w:r>
+      <w:r>
+        <w:rPr>
+          <w:lang w:val="en-US"/>
+        </w:rPr>
+        <w:t xml:space="preserve">cument for instructions on how to install </w:t>
+      </w:r>
+      <w:r>
+        <w:rPr>
+          <w:lang w:val="en-US"/>
+        </w:rPr>
+        <w:t xml:space="preserve">and use </w:t>
+      </w:r>
+      <w:r>
+        <w:rPr>
+          <w:lang w:val="en-US"/>
+        </w:rPr>
+        <w:t>V*-fit.</w:t>
+      </w:r>
+    </w:p>
+    <w:p>
+      <w:pPr>
+        <w:rPr>
+          <w:lang w:val="en-US"/>
+        </w:rPr>
+      </w:pPr>
+      <w:r>
+        <w:rPr>
+          <w:lang w:val="en-US"/>
+        </w:rPr>
+        <w:t xml:space="preserve">We will use the same source of Z UMa observations as in the article mentioned above: </w:t>
+      </w:r>
+      <w:r>
+        <w:rPr>
+          <w:lang w:val="en-US"/>
+        </w:rPr>
+        <w:t>data from the AFOEF</w:t>
+      </w:r>
+      <w:r>
+        <w:rPr>
+          <w:rStyle w:val="afa"/>
+          <w:lang w:val="en-US"/>
+        </w:rPr>
+        <w:footnoteReference w:id="2"/>
+      </w:r>
+      <w:r>
+        <w:rPr>
+          <w:lang w:val="en-US"/>
+        </w:rPr>
+        <w:t xml:space="preserve"> database</w:t>
+      </w:r>
+      <w:r>
+        <w:rPr>
+          <w:lang w:val="en-US"/>
+        </w:rPr>
+        <w:t xml:space="preserve"> in the range from </w:t>
+      </w:r>
+      <w:r>
+        <w:rPr>
+          <w:lang w:val="en-US"/>
+        </w:rPr>
+        <w:t>2</w:t>
+      </w:r>
+      <w:r>
+        <w:rPr>
+          <w:lang w:val="en-US"/>
+        </w:rPr>
+        <w:t>451630 to 245802</w:t>
+      </w:r>
+      <w:r>
+        <w:rPr>
+          <w:lang w:val="en-US"/>
+        </w:rPr>
+        <w:t>6</w:t>
+      </w:r>
+      <w:r>
+        <w:rPr>
+          <w:lang w:val="en-US"/>
+        </w:rPr>
+        <w:t xml:space="preserve"> Julian </w:t>
+      </w:r>
+      <w:r>
+        <w:rPr>
+          <w:lang w:val="en-US"/>
+        </w:rPr>
+        <w:t>d</w:t>
+      </w:r>
+      <w:r>
+        <w:rPr>
+          <w:lang w:val="en-US"/>
+        </w:rPr>
+        <w:t>ays.</w:t>
+      </w:r>
+      <w:r>
+        <w:rPr>
+          <w:lang w:val="en-US"/>
+        </w:rPr>
+        <w:t xml:space="preserve"> </w:t>
+      </w:r>
+      <w:r>
+        <w:rPr>
+          <w:lang w:val="en-US"/>
+        </w:rPr>
+        <w:t>In total, 13205 observations were used; observations marked as “uncertain” or “fainter than” were excluded (see z_uma-afoev.tsv in the lcv_testdata folder).</w:t>
+      </w:r>
+    </w:p>
+    <w:p>
+      <w:r>
+        <w:rPr>
+          <w:noProof/>
+        </w:rPr>
+        <w:drawing>
+          <wp:inline distT="0" distB="0" distL="0" distR="0" wp14:anchorId="28C1981B" wp14:editId="24F4865D">
+            <wp:extent cx="6124575" cy="3781425"/>
+            <wp:effectExtent l="0" t="0" r="0" b="0"/>
+            <wp:docPr id="1528251832" name="drawing"/>
+            <wp:cNvGraphicFramePr>
+              <a:graphicFrameLocks xmlns:a="http://schemas.openxmlformats.org/drawingml/2006/main" noChangeAspect="1"/>
+            </wp:cNvGraphicFramePr>
+            <a:graphic xmlns:a="http://schemas.openxmlformats.org/drawingml/2006/main">
+              <a:graphicData uri="http://schemas.openxmlformats.org/drawingml/2006/picture">
+                <pic:pic xmlns:pic="http://schemas.openxmlformats.org/drawingml/2006/picture">
+                  <pic:nvPicPr>
+                    <pic:cNvPr id="1528251832" name="Picture 1528251832"/>
+                    <pic:cNvPicPr/>
+                  </pic:nvPicPr>
+                  <pic:blipFill>
+                    <a:blip r:embed="rId25">
+                      <a:extLst>
+                        <a:ext uri="{28A0092B-C50C-407E-A947-70E740481C1C}">
+                          <a14:useLocalDpi xmlns:a14="http://schemas.microsoft.com/office/drawing/2010/main"/>
+                        </a:ext>
+                      </a:extLst>
+                    </a:blip>
+                    <a:stretch>
+                      <a:fillRect/>
+                    </a:stretch>
+                  </pic:blipFill>
+                  <pic:spPr>
+                    <a:xfrm>
+                      <a:off x="0" y="0"/>
+                      <a:ext cx="6124575" cy="3781425"/>
+                    </a:xfrm>
+                    <a:prstGeom prst="rect">
+                      <a:avLst/>
+                    </a:prstGeom>
+                  </pic:spPr>
+                </pic:pic>
+              </a:graphicData>
+            </a:graphic>
+          </wp:inline>
+        </w:drawing>
+      </w:r>
+    </w:p>
+    <w:p>
+      <w:pPr>
+        <w:spacing w:before="240" w:after="240"/>
+        <w:rPr>
+          <w:lang w:val="en-US"/>
+        </w:rPr>
+      </w:pPr>
+    </w:p>
+    <w:p>
+      <w:pPr>
+        <w:rPr>
+          <w:lang w:val="en-US"/>
+        </w:rPr>
+      </w:pPr>
+      <w:r>
+        <w:rPr>
+          <w:lang w:val="en-US"/>
+        </w:rPr>
+        <w:br w:type="page"/>
+      </w:r>
+    </w:p>
+    <w:p>
+      <w:pPr>
+        <w:spacing w:before="240" w:after="240"/>
+        <w:rPr>
+          <w:rFonts w:ascii="Aptos" w:eastAsia="Aptos" w:hAnsi="Aptos" w:cs="Aptos"/>
+          <w:lang w:val="en-US"/>
+        </w:rPr>
+      </w:pPr>
+      <w:r>
+        <w:rPr>
+          <w:lang w:val="en-US"/>
+        </w:rPr>
+        <w:lastRenderedPageBreak/>
+        <w:t>After performing the periodogram analysis</w:t>
+      </w:r>
+      <w:r>
+        <w:rPr>
+          <w:lang w:val="en-US"/>
+        </w:rPr>
+        <w:t xml:space="preserve"> in LCV</w:t>
+      </w:r>
+      <w:r>
+        <w:rPr>
+          <w:lang w:val="en-US"/>
+        </w:rPr>
+        <w:t xml:space="preserve"> (Analyses-&gt;Periodogram...), we can see four promine</w:t>
+      </w:r>
+      <w:r>
+        <w:rPr>
+          <w:lang w:val="en-US"/>
+        </w:rPr>
+        <w:t xml:space="preserve">nt peaks with the periods </w:t>
+      </w:r>
+      <w:r>
+        <w:rPr>
+          <w:lang w:val="en-US"/>
+        </w:rPr>
+        <w:t xml:space="preserve">of </w:t>
+      </w:r>
+      <w:r>
+        <w:rPr>
+          <w:rFonts w:ascii="Aptos" w:eastAsia="Aptos" w:hAnsi="Aptos" w:cs="Aptos"/>
+          <w:lang w:val="en-US"/>
+        </w:rPr>
+        <w:t>188.7, 198.0, 95.9, 98.9 days</w:t>
+      </w:r>
+      <w:r>
+        <w:rPr>
+          <w:rFonts w:ascii="Aptos" w:eastAsia="Aptos" w:hAnsi="Aptos" w:cs="Aptos"/>
+          <w:lang w:val="en-US"/>
+        </w:rPr>
+        <w:t>:</w:t>
+      </w:r>
+    </w:p>
+    <w:p>
+      <w:pPr>
+        <w:spacing w:before="240" w:after="240"/>
+      </w:pPr>
+      <w:r>
+        <w:rPr>
+          <w:noProof/>
+        </w:rPr>
+        <w:drawing>
+          <wp:inline distT="0" distB="0" distL="0" distR="0" wp14:anchorId="2B13934D" wp14:editId="06DB371D">
+            <wp:extent cx="6124575" cy="5734050"/>
+            <wp:effectExtent l="0" t="0" r="0" b="0"/>
+            <wp:docPr id="754893934" name="drawing"/>
+            <wp:cNvGraphicFramePr>
+              <a:graphicFrameLocks xmlns:a="http://schemas.openxmlformats.org/drawingml/2006/main" noChangeAspect="1"/>
+            </wp:cNvGraphicFramePr>
+            <a:graphic xmlns:a="http://schemas.openxmlformats.org/drawingml/2006/main">
+              <a:graphicData uri="http://schemas.openxmlformats.org/drawingml/2006/picture">
+                <pic:pic xmlns:pic="http://schemas.openxmlformats.org/drawingml/2006/picture">
+                  <pic:nvPicPr>
+                    <pic:cNvPr id="754893934" name="Picture 754893934"/>
+                    <pic:cNvPicPr/>
+                  </pic:nvPicPr>
+                  <pic:blipFill>
+                    <a:blip r:embed="rId26">
+                      <a:extLst>
+                        <a:ext uri="{28A0092B-C50C-407E-A947-70E740481C1C}">
+                          <a14:useLocalDpi xmlns:a14="http://schemas.microsoft.com/office/drawing/2010/main"/>
+                        </a:ext>
+                      </a:extLst>
+                    </a:blip>
+                    <a:stretch>
+                      <a:fillRect/>
+                    </a:stretch>
+                  </pic:blipFill>
+                  <pic:spPr>
+                    <a:xfrm>
+                      <a:off x="0" y="0"/>
+                      <a:ext cx="6124575" cy="5734050"/>
+                    </a:xfrm>
+                    <a:prstGeom prst="rect">
+                      <a:avLst/>
+                    </a:prstGeom>
+                  </pic:spPr>
+                </pic:pic>
+              </a:graphicData>
+            </a:graphic>
+          </wp:inline>
+        </w:drawing>
+      </w:r>
+    </w:p>
+    <w:p>
+      <w:pPr>
+        <w:spacing w:before="240" w:after="240"/>
+        <w:rPr>
+          <w:lang w:val="en-US"/>
+        </w:rPr>
+      </w:pPr>
+      <w:r>
+        <w:rPr>
+          <w:lang w:val="en-US"/>
+        </w:rPr>
+        <w:t>The period values are the same as the ones given in the article mentioned above.</w:t>
+      </w:r>
+    </w:p>
+    <w:p>
+      <w:pPr>
+        <w:spacing w:before="240" w:after="240"/>
+        <w:rPr>
+          <w:lang w:val="en-US"/>
+        </w:rPr>
+      </w:pPr>
+    </w:p>
+    <w:p>
+      <w:r>
+        <w:br w:type="page"/>
+      </w:r>
+    </w:p>
+    <w:p>
+      <w:pPr>
+        <w:spacing w:before="240" w:after="240"/>
+        <w:rPr>
+          <w:lang w:val="en-US"/>
+        </w:rPr>
+      </w:pPr>
+      <w:r>
+        <w:rPr>
+          <w:lang w:val="en-US"/>
+        </w:rPr>
+        <w:lastRenderedPageBreak/>
+        <w:t>The last two peaks are the second harmonics of the first two. We will now refine the periods using the V*-fit application. First, launch V*-fit and load z_uma-afoev.tsv</w:t>
+      </w:r>
+      <w:r>
+        <w:rPr>
+          <w:lang w:val="en-US"/>
+        </w:rPr>
+        <w:t>:</w:t>
+      </w:r>
+      <w:r>
+        <w:rPr>
+          <w:noProof/>
+        </w:rPr>
+        <w:drawing>
+          <wp:inline distT="0" distB="0" distL="0" distR="0" wp14:anchorId="2862D777" wp14:editId="0C26702B">
+            <wp:extent cx="6124575" cy="3171825"/>
+            <wp:effectExtent l="0" t="0" r="0" b="0"/>
+            <wp:docPr id="1095071223" name="drawing"/>
+            <wp:cNvGraphicFramePr>
+              <a:graphicFrameLocks xmlns:a="http://schemas.openxmlformats.org/drawingml/2006/main" noChangeAspect="1"/>
+            </wp:cNvGraphicFramePr>
+            <a:graphic xmlns:a="http://schemas.openxmlformats.org/drawingml/2006/main">
+              <a:graphicData uri="http://schemas.openxmlformats.org/drawingml/2006/picture">
+                <pic:pic xmlns:pic="http://schemas.openxmlformats.org/drawingml/2006/picture">
+                  <pic:nvPicPr>
+                    <pic:cNvPr id="1095071223" name="Picture 1095071223"/>
+                    <pic:cNvPicPr/>
+                  </pic:nvPicPr>
+                  <pic:blipFill>
+                    <a:blip r:embed="rId27">
+                      <a:extLst>
+                        <a:ext uri="{28A0092B-C50C-407E-A947-70E740481C1C}">
+                          <a14:useLocalDpi xmlns:a14="http://schemas.microsoft.com/office/drawing/2010/main"/>
+                        </a:ext>
+                      </a:extLst>
+                    </a:blip>
+                    <a:stretch>
+                      <a:fillRect/>
+                    </a:stretch>
+                  </pic:blipFill>
+                  <pic:spPr>
+                    <a:xfrm>
+                      <a:off x="0" y="0"/>
+                      <a:ext cx="6124575" cy="3171825"/>
+                    </a:xfrm>
+                    <a:prstGeom prst="rect">
+                      <a:avLst/>
+                    </a:prstGeom>
+                  </pic:spPr>
+                </pic:pic>
+              </a:graphicData>
+            </a:graphic>
+          </wp:inline>
+        </w:drawing>
+      </w:r>
+    </w:p>
+    <w:p>
+      <w:pPr>
+        <w:spacing w:before="240" w:after="240"/>
+        <w:rPr>
+          <w:lang w:val="en-US"/>
+        </w:rPr>
+      </w:pPr>
+      <w:r>
+        <w:rPr>
+          <w:lang w:val="en-US"/>
+        </w:rPr>
+        <w:t xml:space="preserve">Select Operations-&gt;Polynomial Fit... Enter </w:t>
+      </w:r>
+      <w:r>
+        <w:rPr>
+          <w:lang w:val="en-US"/>
+        </w:rPr>
+        <w:t xml:space="preserve">the </w:t>
+      </w:r>
+      <w:r>
+        <w:rPr>
+          <w:lang w:val="en-US"/>
+        </w:rPr>
+        <w:t>two main periods (</w:t>
+      </w:r>
+      <w:r>
+        <w:rPr>
+          <w:rFonts w:ascii="Aptos" w:eastAsia="Aptos" w:hAnsi="Aptos" w:cs="Aptos"/>
+          <w:lang w:val="en-US"/>
+        </w:rPr>
+        <w:t xml:space="preserve">188.7, 198.0) and set </w:t>
+      </w:r>
+      <w:r>
+        <w:rPr>
+          <w:rFonts w:ascii="Aptos" w:eastAsia="Aptos" w:hAnsi="Aptos" w:cs="Aptos"/>
+          <w:lang w:val="en-US"/>
+        </w:rPr>
+        <w:t>Degree = 2 for both. Also, check the ‘Optimize’ flags:</w:t>
+      </w:r>
+      <w:r>
+        <w:rPr>
+          <w:noProof/>
+        </w:rPr>
+        <w:drawing>
+          <wp:inline distT="0" distB="0" distL="0" distR="0" wp14:anchorId="2AD5287D" wp14:editId="10D062DB">
+            <wp:extent cx="6124575" cy="3000375"/>
+            <wp:effectExtent l="0" t="0" r="0" b="0"/>
+            <wp:docPr id="443399366" name="drawing"/>
+            <wp:cNvGraphicFramePr>
+              <a:graphicFrameLocks xmlns:a="http://schemas.openxmlformats.org/drawingml/2006/main" noChangeAspect="1"/>
+            </wp:cNvGraphicFramePr>
+            <a:graphic xmlns:a="http://schemas.openxmlformats.org/drawingml/2006/main">
+              <a:graphicData uri="http://schemas.openxmlformats.org/drawingml/2006/picture">
+                <pic:pic xmlns:pic="http://schemas.openxmlformats.org/drawingml/2006/picture">
+                  <pic:nvPicPr>
+                    <pic:cNvPr id="443399366" name="Picture 443399366"/>
+                    <pic:cNvPicPr/>
+                  </pic:nvPicPr>
+                  <pic:blipFill>
+                    <a:blip r:embed="rId28">
+                      <a:extLst>
+                        <a:ext uri="{28A0092B-C50C-407E-A947-70E740481C1C}">
+                          <a14:useLocalDpi xmlns:a14="http://schemas.microsoft.com/office/drawing/2010/main"/>
+                        </a:ext>
+                      </a:extLst>
+                    </a:blip>
+                    <a:stretch>
+                      <a:fillRect/>
+                    </a:stretch>
+                  </pic:blipFill>
+                  <pic:spPr>
+                    <a:xfrm>
+                      <a:off x="0" y="0"/>
+                      <a:ext cx="6124575" cy="3000375"/>
+                    </a:xfrm>
+                    <a:prstGeom prst="rect">
+                      <a:avLst/>
+                    </a:prstGeom>
+                  </pic:spPr>
+                </pic:pic>
+              </a:graphicData>
+            </a:graphic>
+          </wp:inline>
+        </w:drawing>
+      </w:r>
+    </w:p>
+    <w:p>
+      <w:pPr>
+        <w:spacing w:before="240" w:after="240"/>
+        <w:rPr>
+          <w:lang w:val="en-US"/>
+        </w:rPr>
+      </w:pPr>
+      <w:r>
+        <w:rPr>
+          <w:lang w:val="en-US"/>
+        </w:rPr>
+        <w:t xml:space="preserve">Then press OK. </w:t>
+      </w:r>
+      <w:r>
+        <w:rPr>
+          <w:lang w:val="en-US"/>
+        </w:rPr>
+        <w:t>After</w:t>
+      </w:r>
+      <w:r>
+        <w:rPr>
+          <w:lang w:val="en-US"/>
+        </w:rPr>
+        <w:t xml:space="preserve"> a few </w:t>
+      </w:r>
+      <w:r>
+        <w:rPr>
+          <w:lang w:val="en-US"/>
+        </w:rPr>
+        <w:t>moments</w:t>
+      </w:r>
+      <w:r>
+        <w:rPr>
+          <w:lang w:val="en-US"/>
+        </w:rPr>
+        <w:t>,</w:t>
+      </w:r>
+      <w:r>
+        <w:rPr>
+          <w:lang w:val="en-US"/>
+        </w:rPr>
+        <w:t xml:space="preserve"> the approximation </w:t>
+      </w:r>
+      <w:r>
+        <w:rPr>
+          <w:lang w:val="en-US"/>
+        </w:rPr>
+        <w:t xml:space="preserve">will appear </w:t>
+      </w:r>
+      <w:r>
+        <w:rPr>
+          <w:lang w:val="en-US"/>
+        </w:rPr>
+        <w:t>in the ‘Input’ window. Inspect the Log window</w:t>
+      </w:r>
+      <w:r>
+        <w:rPr>
+          <w:lang w:val="en-US"/>
+        </w:rPr>
+        <w:t>,</w:t>
+      </w:r>
+      <w:r>
+        <w:rPr>
+          <w:lang w:val="en-US"/>
+        </w:rPr>
+        <w:t xml:space="preserve"> </w:t>
+      </w:r>
+      <w:r>
+        <w:rPr>
+          <w:lang w:val="en-US"/>
+        </w:rPr>
+        <w:t>where</w:t>
+      </w:r>
+      <w:r>
+        <w:rPr>
+          <w:lang w:val="en-US"/>
+        </w:rPr>
+        <w:t xml:space="preserve"> you will find the improved </w:t>
+      </w:r>
+      <w:r>
+        <w:rPr>
+          <w:lang w:val="en-US"/>
+        </w:rPr>
+        <w:t xml:space="preserve">period </w:t>
+      </w:r>
+      <w:r>
+        <w:rPr>
+          <w:lang w:val="en-US"/>
+        </w:rPr>
+        <w:t xml:space="preserve">values and their uncertainties: </w:t>
+      </w:r>
+      <w:r>
+        <w:rPr>
+          <w:lang w:val="en-US"/>
+        </w:rPr>
+        <w:t xml:space="preserve">188.85±0.03 and 197.92±0.04. </w:t>
+      </w:r>
+      <w:r>
+        <w:rPr>
+          <w:lang w:val="en-US"/>
+        </w:rPr>
+        <w:t xml:space="preserve">The </w:t>
+      </w:r>
+      <w:r>
+        <w:rPr>
+          <w:lang w:val="en-US"/>
+        </w:rPr>
+        <w:t xml:space="preserve">referenced article </w:t>
+      </w:r>
+      <w:r>
+        <w:rPr>
+          <w:lang w:val="en-US"/>
+        </w:rPr>
+        <w:t>gives 188.88±0.03, 197.89±0.04</w:t>
+      </w:r>
+      <w:r>
+        <w:rPr>
+          <w:lang w:val="en-US"/>
+        </w:rPr>
+        <w:t xml:space="preserve">, which are consistent with our values </w:t>
+      </w:r>
+      <w:r>
+        <w:rPr>
+          <w:lang w:val="en-US"/>
+        </w:rPr>
+        <w:t>within the uncertainties.</w:t>
+      </w:r>
+      <w:r>
+        <w:rPr>
+          <w:lang w:val="en-US"/>
+        </w:rPr>
+        <w:t xml:space="preserve"> </w:t>
+      </w:r>
+      <w:r>
+        <w:rPr>
+          <w:lang w:val="en-US"/>
+        </w:rPr>
+        <w:t>These values even offer a slightly better fit to the data.</w:t>
+      </w:r>
+    </w:p>
+    <w:p>
+      <w:pPr>
+        <w:pBdr>
+          <w:top w:val="single" w:sz="6" w:space="1" w:color="auto"/>
+          <w:bottom w:val="single" w:sz="6" w:space="1" w:color="auto"/>
+        </w:pBdr>
+        <w:spacing w:before="240" w:after="240"/>
+        <w:rPr>
+          <w:lang w:val="en-US"/>
+        </w:rPr>
+      </w:pPr>
+      <w:r>
+        <w:rPr>
+          <w:lang w:val="en-US"/>
+        </w:rPr>
+        <w:t>Note. Using the MCV application (</w:t>
+      </w:r>
+      <w:hyperlink r:id="rId29" w:history="1">
+        <w:r>
+          <w:rPr>
+            <w:rStyle w:val="af0"/>
+            <w:lang w:val="en-US"/>
+          </w:rPr>
+          <w:t>http://uavso.org</w:t>
+        </w:r>
+        <w:r>
+          <w:rPr>
+            <w:rStyle w:val="af0"/>
+            <w:lang w:val="en-US"/>
+          </w:rPr>
+          <w:t>.</w:t>
+        </w:r>
+        <w:r>
+          <w:rPr>
+            <w:rStyle w:val="af0"/>
+            <w:lang w:val="en-US"/>
+          </w:rPr>
+          <w:t>ua/mcv</w:t>
+        </w:r>
+      </w:hyperlink>
+      <w:r>
+        <w:rPr>
+          <w:lang w:val="en-US"/>
+        </w:rPr>
+        <w:t>)</w:t>
+      </w:r>
+      <w:r>
+        <w:rPr>
+          <w:lang w:val="en-US"/>
+        </w:rPr>
+        <w:t xml:space="preserve"> with the same data, we obtained P1= </w:t>
+      </w:r>
+      <w:r>
+        <w:rPr>
+          <w:lang w:val="en-US"/>
+        </w:rPr>
+        <w:t>188.8</w:t>
+      </w:r>
+      <w:r>
+        <w:rPr>
+          <w:lang w:val="en-US"/>
+        </w:rPr>
+        <w:t>5</w:t>
+      </w:r>
+      <w:r>
+        <w:rPr>
+          <w:lang w:val="en-US"/>
+        </w:rPr>
+        <w:t>±</w:t>
+      </w:r>
+      <w:r>
+        <w:rPr>
+          <w:lang w:val="en-US"/>
+        </w:rPr>
+        <w:t>0.03, P2= 1</w:t>
+      </w:r>
+      <w:r>
+        <w:rPr>
+          <w:lang w:val="en-US"/>
+        </w:rPr>
+        <w:t>97.92</w:t>
+      </w:r>
+      <w:r>
+        <w:rPr>
+          <w:lang w:val="en-US"/>
+        </w:rPr>
+        <w:t>±</w:t>
+      </w:r>
+      <w:r>
+        <w:rPr>
+          <w:lang w:val="en-US"/>
+        </w:rPr>
+        <w:t xml:space="preserve">0.04, i.e., the same values </w:t>
+      </w:r>
+      <w:r>
+        <w:rPr>
+          <w:lang w:val="en-US"/>
+        </w:rPr>
+        <w:t xml:space="preserve">as </w:t>
+      </w:r>
+      <w:r>
+        <w:rPr>
+          <w:lang w:val="en-US"/>
+        </w:rPr>
+        <w:t>those produced by</w:t>
+      </w:r>
+      <w:r>
+        <w:rPr>
+          <w:lang w:val="en-US"/>
+        </w:rPr>
+        <w:t xml:space="preserve"> V*-Fit. In the cited article, 12578 observations were used, which is fewer than the number we used (13205). </w:t>
+      </w:r>
+      <w:r>
+        <w:rPr>
+          <w:lang w:val="en-US"/>
+        </w:rPr>
+        <w:t>This probably explains the small differences in the estimated period values.</w:t>
+      </w:r>
+    </w:p>
+    <w:p>
+      <w:pPr>
+        <w:spacing w:before="240" w:after="240"/>
+        <w:rPr>
+          <w:lang w:val="en-US"/>
+        </w:rPr>
+      </w:pPr>
+      <w:r>
+        <w:rPr>
+          <w:lang w:val="en-US"/>
+        </w:rPr>
+        <w:t>(end of document)</w:t>
       </w:r>
     </w:p>
     <w:sectPr>
-      <w:footerReference w:type="default" r:id="rId23"/>
+      <w:footerReference w:type="default" r:id="rId30"/>
       <w:pgSz w:w="11906" w:h="16838"/>
       <w:pgMar w:top="850" w:right="850" w:bottom="850" w:left="1417" w:header="708" w:footer="708" w:gutter="0"/>
       <w:cols w:space="708"/>
@@ -4783,6 +5343,85 @@
       <w:r>
         <w:continuationSeparator/>
       </w:r>
+    </w:p>
+  </w:footnote>
+  <w:footnote w:id="1">
+    <w:p>
+      <w:pPr>
+        <w:pStyle w:val="af9"/>
+        <w:rPr>
+          <w:lang w:val="en-US"/>
+        </w:rPr>
+      </w:pPr>
+      <w:r>
+        <w:rPr>
+          <w:rStyle w:val="afa"/>
+          <w:lang w:val="en-US"/>
+        </w:rPr>
+        <w:footnoteRef/>
+      </w:r>
+      <w:r>
+        <w:rPr>
+          <w:lang w:val="en-US"/>
+        </w:rPr>
+        <w:t xml:space="preserve"> Andrych K. D., Andronov I. L., Chinarova L. L., 2020, MAVKA: Program of Statistically Optimal Determination of Phenomenological Parameters of Extrema. Parabolic Spline Algorithm And Analysis of Variability of The Semi-Regular Star Z UMa, Journal of Physical Studies, Vol. 24, No. 1, Article 1902 [10 pages], Bibcode: </w:t>
+      </w:r>
+      <w:hyperlink r:id="rId1">
+        <w:r>
+          <w:rPr>
+            <w:rStyle w:val="af0"/>
+            <w:lang w:val="en-US"/>
+          </w:rPr>
+          <w:t>2020JPhSt</w:t>
+        </w:r>
+        <w:r>
+          <w:rPr>
+            <w:rStyle w:val="af0"/>
+            <w:lang w:val="en-US"/>
+          </w:rPr>
+          <w:t>.</w:t>
+        </w:r>
+        <w:r>
+          <w:rPr>
+            <w:rStyle w:val="af0"/>
+            <w:lang w:val="en-US"/>
+          </w:rPr>
+          <w:t>.24.1902A</w:t>
+        </w:r>
+      </w:hyperlink>
+    </w:p>
+    <w:p>
+      <w:pPr>
+        <w:pStyle w:val="af9"/>
+      </w:pPr>
+    </w:p>
+  </w:footnote>
+  <w:footnote w:id="2">
+    <w:p>
+      <w:pPr>
+        <w:pStyle w:val="af9"/>
+        <w:rPr>
+          <w:lang w:val="en-US"/>
+        </w:rPr>
+      </w:pPr>
+      <w:r>
+        <w:rPr>
+          <w:rStyle w:val="afa"/>
+          <w:lang w:val="en-US"/>
+        </w:rPr>
+        <w:footnoteRef/>
+      </w:r>
+      <w:r>
+        <w:rPr>
+          <w:lang w:val="en-US"/>
+        </w:rPr>
+        <w:t xml:space="preserve"> French Association of Variable Star Observers, https://cdsarc.u-strasbg.fr/afoev/</w:t>
+      </w:r>
+    </w:p>
+    <w:p>
+      <w:pPr>
+        <w:pStyle w:val="af9"/>
+      </w:pPr>
     </w:p>
   </w:footnote>
 </w:footnotes>
@@ -6224,6 +6863,31 @@
       <w:shd w:val="clear" w:color="auto" w:fill="FFFFFF" w:themeFill="background1"/>
     </w:tcPr>
   </w:style>
+  <w:style w:type="paragraph" w:styleId="af9">
+    <w:name w:val="footnote text"/>
+    <w:basedOn w:val="a"/>
+    <w:uiPriority w:val="99"/>
+    <w:semiHidden/>
+    <w:unhideWhenUsed/>
+    <w:rsid w:val="28B09DB0"/>
+    <w:pPr>
+      <w:spacing w:after="0" w:line="240" w:lineRule="auto"/>
+    </w:pPr>
+    <w:rPr>
+      <w:sz w:val="20"/>
+      <w:szCs w:val="20"/>
+    </w:rPr>
+  </w:style>
+  <w:style w:type="character" w:styleId="afa">
+    <w:name w:val="footnote reference"/>
+    <w:basedOn w:val="a0"/>
+    <w:uiPriority w:val="99"/>
+    <w:semiHidden/>
+    <w:unhideWhenUsed/>
+    <w:rPr>
+      <w:vertAlign w:val="superscript"/>
+    </w:rPr>
+  </w:style>
 </w:styles>
 </file>
 

</xml_diff>